<commit_message>
Introduction page done, preRelease presentation version, empty bachelors thesis table of contents
</commit_message>
<xml_diff>
--- a/DiplomaSeminar/Presentation/IntroductionPage.docx
+++ b/DiplomaSeminar/Presentation/IntroductionPage.docx
@@ -51,8 +51,11 @@
         <w:tab/>
         <w:t>84890</w:t>
       </w:r>
-    </w:p>
-    <w:p>
+      <w:r>
+        <w:br/>
+      </w:r>
+      <w:bookmarkStart w:id="0" w:name="_GoBack"/>
+      <w:bookmarkEnd w:id="0"/>
       <w:r>
         <w:t>Informatyka, Wydział Informatyki PUT</w:t>
       </w:r>
@@ -221,7 +224,7 @@
           <w:rStyle w:val="Strong"/>
           <w:b w:val="0"/>
         </w:rPr>
-        <w:t>.</w:t>
+        <w:t>Koncepcja realizacji</w:t>
       </w:r>
     </w:p>
     <w:p>
@@ -241,10 +244,8 @@
           <w:rStyle w:val="Strong"/>
           <w:b w:val="0"/>
         </w:rPr>
-        <w:t>.</w:t>
-      </w:r>
-      <w:bookmarkStart w:id="0" w:name="_GoBack"/>
-      <w:bookmarkEnd w:id="0"/>
+        <w:t>Omówienie stosowanych technologii</w:t>
+      </w:r>
     </w:p>
     <w:p>
       <w:pPr>
@@ -263,7 +264,7 @@
           <w:rStyle w:val="Strong"/>
           <w:b w:val="0"/>
         </w:rPr>
-        <w:t>.</w:t>
+        <w:t>Literatura</w:t>
       </w:r>
     </w:p>
     <w:p>
@@ -283,7 +284,107 @@
           <w:rStyle w:val="Strong"/>
           <w:b w:val="0"/>
         </w:rPr>
-        <w:t>.</w:t>
+        <w:t xml:space="preserve">Proponowane rozwiązania </w:t>
+      </w:r>
+    </w:p>
+    <w:p>
+      <w:pPr>
+        <w:pStyle w:val="ListParagraph"/>
+        <w:numPr>
+          <w:ilvl w:val="1"/>
+          <w:numId w:val="1"/>
+        </w:numPr>
+        <w:rPr>
+          <w:rStyle w:val="Strong"/>
+          <w:b w:val="0"/>
+        </w:rPr>
+      </w:pPr>
+      <w:r>
+        <w:rPr>
+          <w:rStyle w:val="Strong"/>
+          <w:b w:val="0"/>
+        </w:rPr>
+        <w:t>Rozproszone repozytorium kodu</w:t>
+      </w:r>
+    </w:p>
+    <w:p>
+      <w:pPr>
+        <w:pStyle w:val="ListParagraph"/>
+        <w:numPr>
+          <w:ilvl w:val="1"/>
+          <w:numId w:val="1"/>
+        </w:numPr>
+        <w:rPr>
+          <w:rStyle w:val="Strong"/>
+          <w:b w:val="0"/>
+        </w:rPr>
+      </w:pPr>
+      <w:r>
+        <w:rPr>
+          <w:rStyle w:val="Strong"/>
+          <w:b w:val="0"/>
+        </w:rPr>
+        <w:t>Metody komunikacji inter-modułowej</w:t>
+      </w:r>
+    </w:p>
+    <w:p>
+      <w:pPr>
+        <w:pStyle w:val="ListParagraph"/>
+        <w:numPr>
+          <w:ilvl w:val="1"/>
+          <w:numId w:val="1"/>
+        </w:numPr>
+        <w:rPr>
+          <w:rStyle w:val="Strong"/>
+          <w:b w:val="0"/>
+        </w:rPr>
+      </w:pPr>
+      <w:r>
+        <w:rPr>
+          <w:rStyle w:val="Strong"/>
+          <w:b w:val="0"/>
+        </w:rPr>
+        <w:t>Koncepcja regionów</w:t>
+      </w:r>
+    </w:p>
+    <w:p>
+      <w:pPr>
+        <w:pStyle w:val="ListParagraph"/>
+        <w:numPr>
+          <w:ilvl w:val="1"/>
+          <w:numId w:val="1"/>
+        </w:numPr>
+        <w:rPr>
+          <w:rStyle w:val="Strong"/>
+          <w:b w:val="0"/>
+        </w:rPr>
+      </w:pPr>
+      <w:r>
+        <w:rPr>
+          <w:rStyle w:val="Strong"/>
+          <w:b w:val="0"/>
+        </w:rPr>
+        <w:t>Aktualizacje</w:t>
+      </w:r>
+    </w:p>
+    <w:p>
+      <w:pPr>
+        <w:pStyle w:val="ListParagraph"/>
+        <w:numPr>
+          <w:ilvl w:val="1"/>
+          <w:numId w:val="1"/>
+        </w:numPr>
+        <w:rPr>
+          <w:rStyle w:val="Strong"/>
+          <w:b w:val="0"/>
+        </w:rPr>
+      </w:pPr>
+      <w:r>
+        <w:rPr>
+          <w:rStyle w:val="Strong"/>
+          <w:b w:val="0"/>
+        </w:rPr>
+        <w:t>Izolacja modułów</w:t>
       </w:r>
     </w:p>
     <w:p>
@@ -303,7 +404,7 @@
           <w:rStyle w:val="Strong"/>
           <w:b w:val="0"/>
         </w:rPr>
-        <w:t>Podsumowanie</w:t>
+        <w:t xml:space="preserve">Dyskusja </w:t>
       </w:r>
     </w:p>
     <w:p>
@@ -528,7 +629,7 @@
         <w:ind w:left="720" w:hanging="360"/>
       </w:pPr>
     </w:lvl>
-    <w:lvl w:ilvl="1" w:tplc="04150019" w:tentative="1">
+    <w:lvl w:ilvl="1" w:tplc="04150019">
       <w:start w:val="1"/>
       <w:numFmt w:val="lowerLetter"/>
       <w:lvlText w:val="%2."/>

</xml_diff>

<commit_message>
Minor fixes in presentation, updated IntroductionPage, and stubbed TableOfContents...
</commit_message>
<xml_diff>
--- a/DiplomaSeminar/Presentation/IntroductionPage.docx
+++ b/DiplomaSeminar/Presentation/IntroductionPage.docx
@@ -54,8 +54,6 @@
       <w:r>
         <w:br/>
       </w:r>
-      <w:bookmarkStart w:id="0" w:name="_GoBack"/>
-      <w:bookmarkEnd w:id="0"/>
       <w:r>
         <w:t>Informatyka, Wydział Informatyki PUT</w:t>
       </w:r>
@@ -246,6 +244,13 @@
         </w:rPr>
         <w:t>Omówienie stosowanych technologii</w:t>
       </w:r>
+      <w:r>
+        <w:rPr>
+          <w:rStyle w:val="Strong"/>
+          <w:b w:val="0"/>
+        </w:rPr>
+        <w:t xml:space="preserve"> .NET</w:t>
+      </w:r>
     </w:p>
     <w:p>
       <w:pPr>
@@ -264,7 +269,16 @@
           <w:rStyle w:val="Strong"/>
           <w:b w:val="0"/>
         </w:rPr>
-        <w:t>Literatura</w:t>
+        <w:t>Omówienie</w:t>
+      </w:r>
+      <w:bookmarkStart w:id="0" w:name="_GoBack"/>
+      <w:bookmarkEnd w:id="0"/>
+      <w:r>
+        <w:rPr>
+          <w:rStyle w:val="Strong"/>
+          <w:b w:val="0"/>
+        </w:rPr>
+        <w:t xml:space="preserve"> zarządzania projektem</w:t>
       </w:r>
     </w:p>
     <w:p>
@@ -284,6 +298,26 @@
           <w:rStyle w:val="Strong"/>
           <w:b w:val="0"/>
         </w:rPr>
+        <w:t>Literatura</w:t>
+      </w:r>
+    </w:p>
+    <w:p>
+      <w:pPr>
+        <w:pStyle w:val="ListParagraph"/>
+        <w:numPr>
+          <w:ilvl w:val="0"/>
+          <w:numId w:val="1"/>
+        </w:numPr>
+        <w:rPr>
+          <w:rStyle w:val="Strong"/>
+          <w:b w:val="0"/>
+        </w:rPr>
+      </w:pPr>
+      <w:r>
+        <w:rPr>
+          <w:rStyle w:val="Strong"/>
+          <w:b w:val="0"/>
+        </w:rPr>
         <w:t xml:space="preserve">Proponowane rozwiązania </w:t>
       </w:r>
     </w:p>
@@ -304,7 +338,7 @@
           <w:rStyle w:val="Strong"/>
           <w:b w:val="0"/>
         </w:rPr>
-        <w:t>Rozproszone repozytorium kodu</w:t>
+        <w:t>Izolacja modułów</w:t>
       </w:r>
     </w:p>
     <w:p>
@@ -365,26 +399,6 @@
           <w:b w:val="0"/>
         </w:rPr>
         <w:t>Aktualizacje</w:t>
-      </w:r>
-    </w:p>
-    <w:p>
-      <w:pPr>
-        <w:pStyle w:val="ListParagraph"/>
-        <w:numPr>
-          <w:ilvl w:val="1"/>
-          <w:numId w:val="1"/>
-        </w:numPr>
-        <w:rPr>
-          <w:rStyle w:val="Strong"/>
-          <w:b w:val="0"/>
-        </w:rPr>
-      </w:pPr>
-      <w:r>
-        <w:rPr>
-          <w:rStyle w:val="Strong"/>
-          <w:b w:val="0"/>
-        </w:rPr>
-        <w:t>Izolacja modułów</w:t>
       </w:r>
     </w:p>
     <w:p>

</xml_diff>

<commit_message>
Proposed printable presentation and introduction page, as well as table of contents
</commit_message>
<xml_diff>
--- a/DiplomaSeminar/Presentation/IntroductionPage.docx
+++ b/DiplomaSeminar/Presentation/IntroductionPage.docx
@@ -127,7 +127,14 @@
           <w:b w:val="0"/>
           <w:u w:val="single"/>
         </w:rPr>
-        <w:t xml:space="preserve">Promotor: </w:t>
+        <w:t>Promotor:</w:t>
+      </w:r>
+      <w:r>
+        <w:rPr>
+          <w:rStyle w:val="Strong"/>
+          <w:b w:val="0"/>
+        </w:rPr>
+        <w:t xml:space="preserve"> </w:t>
       </w:r>
       <w:r>
         <w:rPr>
@@ -153,13 +160,10 @@
         <w:t>Cel wystąpienia:</w:t>
       </w:r>
       <w:r>
-        <w:rPr>
-          <w:rStyle w:val="Strong"/>
-          <w:b w:val="0"/>
-          <w:u w:val="single"/>
-        </w:rPr>
         <w:t xml:space="preserve"> </w:t>
       </w:r>
+      <w:bookmarkStart w:id="0" w:name="_GoBack"/>
+      <w:bookmarkEnd w:id="0"/>
       <w:r>
         <w:rPr>
           <w:rStyle w:val="Strong"/>
@@ -269,16 +273,7 @@
           <w:rStyle w:val="Strong"/>
           <w:b w:val="0"/>
         </w:rPr>
-        <w:t>Omówienie</w:t>
-      </w:r>
-      <w:bookmarkStart w:id="0" w:name="_GoBack"/>
-      <w:bookmarkEnd w:id="0"/>
-      <w:r>
-        <w:rPr>
-          <w:rStyle w:val="Strong"/>
-          <w:b w:val="0"/>
-        </w:rPr>
-        <w:t xml:space="preserve"> zarządzania projektem</w:t>
+        <w:t>Omówienie zarządzania projektem</w:t>
       </w:r>
     </w:p>
     <w:p>
@@ -358,7 +353,21 @@
           <w:rStyle w:val="Strong"/>
           <w:b w:val="0"/>
         </w:rPr>
-        <w:t>Metody komunikacji inter-modułowej</w:t>
+        <w:t>Metody komunikacji między</w:t>
+      </w:r>
+      <w:r>
+        <w:rPr>
+          <w:rStyle w:val="Strong"/>
+          <w:b w:val="0"/>
+        </w:rPr>
+        <w:t>m</w:t>
+      </w:r>
+      <w:r>
+        <w:rPr>
+          <w:rStyle w:val="Strong"/>
+          <w:b w:val="0"/>
+        </w:rPr>
+        <w:t>odułowej</w:t>
       </w:r>
     </w:p>
     <w:p>
@@ -977,7 +986,6 @@
   <w:style w:type="character" w:default="1" w:styleId="DefaultParagraphFont">
     <w:name w:val="Default Paragraph Font"/>
     <w:uiPriority w:val="1"/>
-    <w:semiHidden/>
     <w:unhideWhenUsed/>
   </w:style>
   <w:style w:type="table" w:default="1" w:styleId="TableNormal">
@@ -1202,7 +1210,6 @@
   <w:style w:type="character" w:default="1" w:styleId="DefaultParagraphFont">
     <w:name w:val="Default Paragraph Font"/>
     <w:uiPriority w:val="1"/>
-    <w:semiHidden/>
     <w:unhideWhenUsed/>
   </w:style>
   <w:style w:type="table" w:default="1" w:styleId="TableNormal">

</xml_diff>